<commit_message>
Added photos of open offices Added peer reviews for 1st draft Added 2nd draft
</commit_message>
<xml_diff>
--- a/Title-Page.docx
+++ b/Title-Page.docx
@@ -202,47 +202,75 @@
           <w:sz w:val="32"/>
           <w:szCs w:val="24"/>
         </w:rPr>
-        <w:t>Stay productive in an open-office plan</w:t>
+        <w:t>The effects of</w:t>
       </w:r>
-    </w:p>
-    <w:p>
-      <w:pPr>
-        <w:spacing w:after="0" w:line="240" w:lineRule="auto"/>
-        <w:jc w:val="center"/>
-        <w:rPr>
-          <w:rFonts w:ascii="Times New Roman" w:hAnsi="Times New Roman" w:cs="Times New Roman"/>
-          <w:sz w:val="24"/>
-          <w:szCs w:val="24"/>
-        </w:rPr>
-      </w:pPr>
-    </w:p>
-    <w:p>
-      <w:pPr>
-        <w:spacing w:after="0" w:line="240" w:lineRule="auto"/>
-        <w:rPr>
-          <w:rFonts w:ascii="Times New Roman" w:hAnsi="Times New Roman" w:cs="Times New Roman"/>
-          <w:sz w:val="24"/>
-          <w:szCs w:val="24"/>
-        </w:rPr>
-      </w:pPr>
-    </w:p>
-    <w:p>
-      <w:pPr>
-        <w:spacing w:after="0" w:line="240" w:lineRule="auto"/>
-        <w:jc w:val="center"/>
-        <w:rPr>
-          <w:rFonts w:ascii="Times New Roman" w:hAnsi="Times New Roman" w:cs="Times New Roman"/>
-          <w:sz w:val="24"/>
-          <w:szCs w:val="24"/>
-        </w:rPr>
-      </w:pPr>
       <w:r>
         <w:rPr>
           <w:rFonts w:ascii="Times New Roman" w:hAnsi="Times New Roman" w:cs="Times New Roman"/>
-          <w:sz w:val="24"/>
-          <w:szCs w:val="24"/>
-        </w:rPr>
-        <w:t>Camis Inc.,</w:t>
+          <w:b/>
+          <w:sz w:val="32"/>
+          <w:szCs w:val="24"/>
+        </w:rPr>
+        <w:t xml:space="preserve"> open-office plan</w:t>
+      </w:r>
+      <w:r>
+        <w:rPr>
+          <w:rFonts w:ascii="Times New Roman" w:hAnsi="Times New Roman" w:cs="Times New Roman"/>
+          <w:b/>
+          <w:sz w:val="32"/>
+          <w:szCs w:val="24"/>
+        </w:rPr>
+        <w:t xml:space="preserve"> and methods to maximize productivity in an open office</w:t>
+      </w:r>
+    </w:p>
+    <w:p>
+      <w:pPr>
+        <w:spacing w:after="0" w:line="240" w:lineRule="auto"/>
+        <w:jc w:val="center"/>
+        <w:rPr>
+          <w:rFonts w:ascii="Times New Roman" w:hAnsi="Times New Roman" w:cs="Times New Roman"/>
+          <w:sz w:val="24"/>
+          <w:szCs w:val="24"/>
+        </w:rPr>
+      </w:pPr>
+    </w:p>
+    <w:p>
+      <w:pPr>
+        <w:spacing w:after="0" w:line="240" w:lineRule="auto"/>
+        <w:rPr>
+          <w:rFonts w:ascii="Times New Roman" w:hAnsi="Times New Roman" w:cs="Times New Roman"/>
+          <w:sz w:val="24"/>
+          <w:szCs w:val="24"/>
+        </w:rPr>
+      </w:pPr>
+    </w:p>
+    <w:p>
+      <w:pPr>
+        <w:spacing w:after="0" w:line="240" w:lineRule="auto"/>
+        <w:jc w:val="center"/>
+        <w:rPr>
+          <w:rFonts w:ascii="Times New Roman" w:hAnsi="Times New Roman" w:cs="Times New Roman"/>
+          <w:sz w:val="24"/>
+          <w:szCs w:val="24"/>
+        </w:rPr>
+      </w:pPr>
+      <w:proofErr w:type="spellStart"/>
+      <w:r>
+        <w:rPr>
+          <w:rFonts w:ascii="Times New Roman" w:hAnsi="Times New Roman" w:cs="Times New Roman"/>
+          <w:sz w:val="24"/>
+          <w:szCs w:val="24"/>
+        </w:rPr>
+        <w:t>Camis</w:t>
+      </w:r>
+      <w:proofErr w:type="spellEnd"/>
+      <w:r>
+        <w:rPr>
+          <w:rFonts w:ascii="Times New Roman" w:hAnsi="Times New Roman" w:cs="Times New Roman"/>
+          <w:sz w:val="24"/>
+          <w:szCs w:val="24"/>
+        </w:rPr>
+        <w:t xml:space="preserve"> Inc.,</w:t>
       </w:r>
     </w:p>
     <w:p>
@@ -340,50 +368,38 @@
           <w:szCs w:val="24"/>
         </w:rPr>
       </w:pPr>
+    </w:p>
+    <w:p>
+      <w:pPr>
+        <w:spacing w:after="0" w:line="240" w:lineRule="auto"/>
+        <w:rPr>
+          <w:rFonts w:ascii="Times New Roman" w:hAnsi="Times New Roman" w:cs="Times New Roman"/>
+          <w:sz w:val="24"/>
+          <w:szCs w:val="24"/>
+        </w:rPr>
+      </w:pPr>
+    </w:p>
+    <w:p>
+      <w:pPr>
+        <w:spacing w:after="0" w:line="240" w:lineRule="auto"/>
+        <w:rPr>
+          <w:rFonts w:ascii="Times New Roman" w:hAnsi="Times New Roman" w:cs="Times New Roman"/>
+          <w:sz w:val="24"/>
+          <w:szCs w:val="24"/>
+        </w:rPr>
+      </w:pPr>
+    </w:p>
+    <w:p>
+      <w:pPr>
+        <w:spacing w:after="0" w:line="240" w:lineRule="auto"/>
+        <w:rPr>
+          <w:rFonts w:ascii="Times New Roman" w:hAnsi="Times New Roman" w:cs="Times New Roman"/>
+          <w:sz w:val="24"/>
+          <w:szCs w:val="24"/>
+        </w:rPr>
+      </w:pPr>
       <w:bookmarkStart w:id="0" w:name="_GoBack"/>
       <w:bookmarkEnd w:id="0"/>
-    </w:p>
-    <w:p>
-      <w:pPr>
-        <w:spacing w:after="0" w:line="240" w:lineRule="auto"/>
-        <w:rPr>
-          <w:rFonts w:ascii="Times New Roman" w:hAnsi="Times New Roman" w:cs="Times New Roman"/>
-          <w:sz w:val="24"/>
-          <w:szCs w:val="24"/>
-        </w:rPr>
-      </w:pPr>
-    </w:p>
-    <w:p>
-      <w:pPr>
-        <w:spacing w:after="0" w:line="240" w:lineRule="auto"/>
-        <w:rPr>
-          <w:rFonts w:ascii="Times New Roman" w:hAnsi="Times New Roman" w:cs="Times New Roman"/>
-          <w:sz w:val="24"/>
-          <w:szCs w:val="24"/>
-        </w:rPr>
-      </w:pPr>
-    </w:p>
-    <w:p>
-      <w:pPr>
-        <w:spacing w:after="0" w:line="240" w:lineRule="auto"/>
-        <w:jc w:val="center"/>
-        <w:rPr>
-          <w:rFonts w:ascii="Times New Roman" w:hAnsi="Times New Roman" w:cs="Times New Roman"/>
-          <w:sz w:val="24"/>
-          <w:szCs w:val="24"/>
-        </w:rPr>
-      </w:pPr>
-    </w:p>
-    <w:p>
-      <w:pPr>
-        <w:spacing w:after="0" w:line="240" w:lineRule="auto"/>
-        <w:jc w:val="center"/>
-        <w:rPr>
-          <w:rFonts w:ascii="Times New Roman" w:hAnsi="Times New Roman" w:cs="Times New Roman"/>
-          <w:sz w:val="24"/>
-          <w:szCs w:val="24"/>
-        </w:rPr>
-      </w:pPr>
     </w:p>
     <w:p>
       <w:pPr>

</xml_diff>